<commit_message>
Game Design Document V3
</commit_message>
<xml_diff>
--- a/Documents/TEAM 2 Game Design Document V3.docx
+++ b/Documents/TEAM 2 Game Design Document V3.docx
@@ -32,19 +32,19 @@
           <w:sz w:val="32"/>
           <w:szCs w:val="32"/>
         </w:rPr>
-        <w:t xml:space="preserve">Super Hyper Rem </w:t>
-      </w:r>
-      <w:proofErr w:type="spellStart"/>
-      <w:r>
+        <w:t>Super Hyper Rem Lezar Turbo:</w:t>
+      </w:r>
+    </w:p>
+    <w:p>
+      <w:pPr>
+        <w:jc w:val="center"/>
         <w:rPr>
           <w:b/>
           <w:i/>
           <w:sz w:val="32"/>
           <w:szCs w:val="32"/>
         </w:rPr>
-        <w:t>Lezar</w:t>
-      </w:r>
-      <w:proofErr w:type="spellEnd"/>
+      </w:pPr>
       <w:r>
         <w:rPr>
           <w:b/>
@@ -52,26 +52,6 @@
           <w:sz w:val="32"/>
           <w:szCs w:val="32"/>
         </w:rPr>
-        <w:t xml:space="preserve"> Turbo:</w:t>
-      </w:r>
-    </w:p>
-    <w:p>
-      <w:pPr>
-        <w:jc w:val="center"/>
-        <w:rPr>
-          <w:b/>
-          <w:i/>
-          <w:sz w:val="32"/>
-          <w:szCs w:val="32"/>
-        </w:rPr>
-      </w:pPr>
-      <w:r>
-        <w:rPr>
-          <w:b/>
-          <w:i/>
-          <w:sz w:val="32"/>
-          <w:szCs w:val="32"/>
-        </w:rPr>
         <w:t>Mega Tournament Edition</w:t>
       </w:r>
     </w:p>
@@ -138,31 +118,23 @@
         <w:tab/>
       </w:r>
       <w:r>
+        <w:t xml:space="preserve">-Space Flight </w:t>
+      </w:r>
+    </w:p>
+    <w:p>
+      <w:r>
+        <w:tab/>
+        <w:t>-Different power ups</w:t>
+      </w:r>
+    </w:p>
+    <w:p>
+      <w:pPr>
+        <w:ind w:firstLine="720"/>
+      </w:pPr>
+      <w:r>
         <w:t>-</w:t>
       </w:r>
       <w:r>
-        <w:t xml:space="preserve">Space Flight </w:t>
-      </w:r>
-    </w:p>
-    <w:p>
-      <w:r>
-        <w:tab/>
-      </w:r>
-      <w:r>
-        <w:t>-</w:t>
-      </w:r>
-      <w:r>
-        <w:t>Different power ups</w:t>
-      </w:r>
-    </w:p>
-    <w:p>
-      <w:pPr>
-        <w:ind w:firstLine="720"/>
-      </w:pPr>
-      <w:r>
-        <w:t>-</w:t>
-      </w:r>
-      <w:r>
         <w:t>Boss</w:t>
       </w:r>
     </w:p>
@@ -177,7 +149,7 @@
         <w:rPr>
           <w:b/>
         </w:rPr>
-        <w:t>Mechanics:</w:t>
+        <w:t>Mechanics</w:t>
       </w:r>
     </w:p>
     <w:p>
@@ -206,7 +178,200 @@
         <w:t>-Power ups (Boosted Attack)</w:t>
       </w:r>
     </w:p>
-    <w:p/>
+    <w:p>
+      <w:pPr>
+        <w:rPr>
+          <w:b/>
+        </w:rPr>
+      </w:pPr>
+      <w:r>
+        <w:rPr>
+          <w:b/>
+        </w:rPr>
+        <w:t>Enemy Types</w:t>
+      </w:r>
+    </w:p>
+    <w:p>
+      <w:pPr>
+        <w:ind w:left="720"/>
+      </w:pPr>
+      <w:r>
+        <w:t>-Scarab: The Scarab type ship will attempt to fly into you and if they succeed in doing so they will detonate on contact.</w:t>
+      </w:r>
+    </w:p>
+    <w:p>
+      <w:pPr>
+        <w:ind w:left="720"/>
+      </w:pPr>
+      <w:r>
+        <w:lastRenderedPageBreak/>
+        <w:t>-Killer Bee:</w:t>
+      </w:r>
+      <w:r>
+        <w:t xml:space="preserve"> The Killer Bee type ship fly will fly in wave like pattern across the screen and shoot burst from their guns when they face the middle of the screens</w:t>
+      </w:r>
+    </w:p>
+    <w:p>
+      <w:pPr>
+        <w:ind w:left="720"/>
+      </w:pPr>
+      <w:r>
+        <w:t xml:space="preserve">-Wasp: The Wasp type ship stays at </w:t>
+      </w:r>
+      <w:r>
+        <w:t>the top of the screen firing a beam that goes across the screen and then the ship strafes slightly to the left or right for a few seconds the</w:t>
+      </w:r>
+      <w:r>
+        <w:t>n stops and flies straight down</w:t>
+      </w:r>
+      <w:r>
+        <w:t>.</w:t>
+      </w:r>
+    </w:p>
+    <w:p>
+      <w:pPr>
+        <w:spacing w:line="276" w:lineRule="auto"/>
+        <w:rPr>
+          <w:b/>
+        </w:rPr>
+      </w:pPr>
+      <w:r>
+        <w:rPr>
+          <w:b/>
+        </w:rPr>
+        <w:t>Music</w:t>
+      </w:r>
+    </w:p>
+    <w:p>
+      <w:pPr>
+        <w:spacing w:line="276" w:lineRule="auto"/>
+      </w:pPr>
+      <w:r>
+        <w:tab/>
+        <w:t>-</w:t>
+      </w:r>
+      <w:r>
+        <w:t>Science Fantasy</w:t>
+      </w:r>
+      <w:r>
+        <w:t xml:space="preserve"> Electronica</w:t>
+      </w:r>
+    </w:p>
+    <w:p>
+      <w:pPr>
+        <w:spacing w:line="276" w:lineRule="auto"/>
+        <w:rPr>
+          <w:b/>
+        </w:rPr>
+      </w:pPr>
+      <w:r>
+        <w:rPr>
+          <w:b/>
+        </w:rPr>
+        <w:t>Progression</w:t>
+      </w:r>
+    </w:p>
+    <w:p>
+      <w:pPr>
+        <w:spacing w:line="276" w:lineRule="auto"/>
+        <w:ind w:left="720"/>
+      </w:pPr>
+      <w:r>
+        <w:t xml:space="preserve">-You progress through </w:t>
+      </w:r>
+      <w:r>
+        <w:t>the levels by defeating the enemies until you reach</w:t>
+      </w:r>
+      <w:r>
+        <w:t xml:space="preserve"> the boss of the level. Once the boss is defeated you progress on to the next level. You collect power ups throughout the game to make your ships and weapons stronger. Once you go through all of the levels and defeat the final boss the game ends.</w:t>
+      </w:r>
+    </w:p>
+    <w:p>
+      <w:pPr>
+        <w:spacing w:line="276" w:lineRule="auto"/>
+        <w:rPr>
+          <w:b/>
+        </w:rPr>
+      </w:pPr>
+      <w:r>
+        <w:rPr>
+          <w:b/>
+        </w:rPr>
+        <w:t>Level</w:t>
+      </w:r>
+    </w:p>
+    <w:p>
+      <w:pPr>
+        <w:spacing w:line="276" w:lineRule="auto"/>
+        <w:ind w:left="720"/>
+      </w:pPr>
+      <w:r>
+        <w:t>-</w:t>
+      </w:r>
+      <w:r>
+        <w:t xml:space="preserve"> </w:t>
+      </w:r>
+      <w:r>
+        <w:t>As you progress through each level the game gets progressively ha</w:t>
+      </w:r>
+      <w:r>
+        <w:t>rder, until you reach the end and beat the game</w:t>
+      </w:r>
+    </w:p>
+    <w:p>
+      <w:pPr>
+        <w:spacing w:line="276" w:lineRule="auto"/>
+        <w:rPr>
+          <w:b/>
+        </w:rPr>
+      </w:pPr>
+      <w:r>
+        <w:rPr>
+          <w:b/>
+        </w:rPr>
+        <w:t>Drive</w:t>
+      </w:r>
+    </w:p>
+    <w:p>
+      <w:pPr>
+        <w:spacing w:line="276" w:lineRule="auto"/>
+        <w:ind w:left="720"/>
+      </w:pPr>
+      <w:r>
+        <w:t xml:space="preserve">-The drive for the game </w:t>
+      </w:r>
+      <w:r>
+        <w:t>is to get stronger and beat the more challenging levels until you finally reach the end of the game</w:t>
+      </w:r>
+      <w:bookmarkStart w:id="0" w:name="_GoBack"/>
+      <w:bookmarkEnd w:id="0"/>
+    </w:p>
+    <w:p>
+      <w:pPr>
+        <w:spacing w:line="276" w:lineRule="auto"/>
+        <w:rPr>
+          <w:b/>
+        </w:rPr>
+      </w:pPr>
+      <w:r>
+        <w:rPr>
+          <w:b/>
+        </w:rPr>
+        <w:t>Art Genre</w:t>
+      </w:r>
+    </w:p>
+    <w:p>
+      <w:pPr>
+        <w:spacing w:line="276" w:lineRule="auto"/>
+      </w:pPr>
+      <w:r>
+        <w:tab/>
+        <w:t>-</w:t>
+      </w:r>
+      <w:r>
+        <w:t>Realistic</w:t>
+      </w:r>
+    </w:p>
     <w:p>
       <w:pPr>
         <w:spacing w:line="276" w:lineRule="auto"/>
@@ -244,7 +409,6 @@
         <w:rPr>
           <w:b/>
         </w:rPr>
-        <w:lastRenderedPageBreak/>
         <w:t xml:space="preserve">Target Audience: </w:t>
       </w:r>
     </w:p>
@@ -304,8 +468,6 @@
       <w:r>
         <w:t>: Bad</w:t>
       </w:r>
-      <w:bookmarkStart w:id="0" w:name="_GoBack"/>
-      <w:bookmarkEnd w:id="0"/>
     </w:p>
     <w:p/>
     <w:p>
@@ -318,94 +480,43 @@
         <w:rPr>
           <w:b/>
         </w:rPr>
-        <w:t>Technical:</w:t>
-      </w:r>
-    </w:p>
-    <w:p>
-      <w:r>
-        <w:t>Detail any numerical value the programmer needs (</w:t>
-      </w:r>
-      <w:proofErr w:type="spellStart"/>
-      <w:r>
-        <w:t>ie</w:t>
-      </w:r>
-      <w:proofErr w:type="spellEnd"/>
-      <w:r>
-        <w:t>. Health, weapon damage, ship speed in each direction, enemy stats, etc.)</w:t>
+        <w:t>Team Members / Jobs:</w:t>
+      </w:r>
+    </w:p>
+    <w:p>
+      <w:r>
+        <w:t>Ryan: Ship Models/Textures</w:t>
+      </w:r>
+      <w:r>
+        <w:t>/Programming(Misc.)</w:t>
+      </w:r>
+    </w:p>
+    <w:p>
+      <w:r>
+        <w:t>Barry: Environ</w:t>
+      </w:r>
+      <w:r>
+        <w:t>ment</w:t>
+      </w:r>
+      <w:r>
+        <w:t xml:space="preserve"> Models</w:t>
+      </w:r>
+      <w:r>
+        <w:t>/Textures/</w:t>
+      </w:r>
+      <w:r>
+        <w:t>Audio</w:t>
       </w:r>
       <w:r>
         <w:t xml:space="preserve"> </w:t>
       </w:r>
-    </w:p>
-    <w:p/>
-    <w:p>
-      <w:pPr>
-        <w:rPr>
-          <w:b/>
-        </w:rPr>
-      </w:pPr>
-      <w:r>
-        <w:rPr>
-          <w:b/>
-        </w:rPr>
-        <w:t>Team Members / Jobs:</w:t>
-      </w:r>
-    </w:p>
-    <w:p>
-      <w:r>
-        <w:t>Ryan</w:t>
-      </w:r>
-      <w:r>
-        <w:t xml:space="preserve">: </w:t>
-      </w:r>
-      <w:r>
-        <w:t xml:space="preserve">Ship </w:t>
-      </w:r>
-      <w:r>
-        <w:t>Models/Textures</w:t>
-      </w:r>
       <w:r>
         <w:t>/Programming(Misc.)</w:t>
       </w:r>
     </w:p>
     <w:p>
       <w:r>
-        <w:t>Barry</w:t>
-      </w:r>
-      <w:r>
-        <w:t>: Environ</w:t>
-      </w:r>
-      <w:r>
-        <w:t>ment</w:t>
-      </w:r>
-      <w:r>
-        <w:t xml:space="preserve"> Models</w:t>
-      </w:r>
-      <w:r>
-        <w:t>/Textures/</w:t>
-      </w:r>
-      <w:r>
-        <w:t>Audio</w:t>
-      </w:r>
-      <w:r>
-        <w:t xml:space="preserve"> </w:t>
-      </w:r>
-      <w:r>
-        <w:t>/Programming(Misc.)</w:t>
-      </w:r>
-    </w:p>
-    <w:p>
-      <w:r>
-        <w:t>Chives</w:t>
-      </w:r>
-      <w:r>
-        <w:t xml:space="preserve">: </w:t>
-      </w:r>
-      <w:r>
-        <w:t>Programm</w:t>
-      </w:r>
-      <w:r>
-        <w:t>ing (</w:t>
+        <w:t>Chives: Programming (</w:t>
       </w:r>
       <w:r>
         <w:t>Main</w:t>
@@ -433,6 +544,242 @@
     </w:sectPr>
   </w:body>
 </w:document>
+</file>
+
+<file path=word/numbering.xml><?xml version="1.0" encoding="utf-8"?>
+<w:numbering xmlns:wpc="http://schemas.microsoft.com/office/word/2010/wordprocessingCanvas" xmlns:cx="http://schemas.microsoft.com/office/drawing/2014/chartex" xmlns:mc="http://schemas.openxmlformats.org/markup-compatibility/2006" xmlns:o="urn:schemas-microsoft-com:office:office" xmlns:r="http://schemas.openxmlformats.org/officeDocument/2006/relationships" xmlns:m="http://schemas.openxmlformats.org/officeDocument/2006/math" xmlns:v="urn:schemas-microsoft-com:vml" xmlns:wp14="http://schemas.microsoft.com/office/word/2010/wordprocessingDrawing" xmlns:wp="http://schemas.openxmlformats.org/drawingml/2006/wordprocessingDrawing" xmlns:w10="urn:schemas-microsoft-com:office:word" xmlns:w="http://schemas.openxmlformats.org/wordprocessingml/2006/main" xmlns:w14="http://schemas.microsoft.com/office/word/2010/wordml" xmlns:w15="http://schemas.microsoft.com/office/word/2012/wordml" xmlns:w16se="http://schemas.microsoft.com/office/word/2015/wordml/symex" xmlns:wpg="http://schemas.microsoft.com/office/word/2010/wordprocessingGroup" xmlns:wpi="http://schemas.microsoft.com/office/word/2010/wordprocessingInk" xmlns:wne="http://schemas.microsoft.com/office/word/2006/wordml" xmlns:wps="http://schemas.microsoft.com/office/word/2010/wordprocessingShape" mc:Ignorable="w14 w15 w16se wp14">
+  <w:abstractNum w:abstractNumId="0" w15:restartNumberingAfterBreak="0">
+    <w:nsid w:val="152D1774"/>
+    <w:multiLevelType w:val="hybridMultilevel"/>
+    <w:tmpl w:val="8D7C3264"/>
+    <w:lvl w:ilvl="0" w:tplc="81CAA3B2">
+      <w:numFmt w:val="bullet"/>
+      <w:lvlText w:val="-"/>
+      <w:lvlJc w:val="left"/>
+      <w:pPr>
+        <w:ind w:left="1080" w:hanging="360"/>
+      </w:pPr>
+      <w:rPr>
+        <w:rFonts w:ascii="Calibri" w:eastAsiaTheme="minorHAnsi" w:hAnsi="Calibri" w:cs="Calibri" w:hint="default"/>
+        <w:b/>
+      </w:rPr>
+    </w:lvl>
+    <w:lvl w:ilvl="1" w:tplc="04090003" w:tentative="1">
+      <w:start w:val="1"/>
+      <w:numFmt w:val="bullet"/>
+      <w:lvlText w:val="o"/>
+      <w:lvlJc w:val="left"/>
+      <w:pPr>
+        <w:ind w:left="1800" w:hanging="360"/>
+      </w:pPr>
+      <w:rPr>
+        <w:rFonts w:ascii="Courier New" w:hAnsi="Courier New" w:cs="Courier New" w:hint="default"/>
+      </w:rPr>
+    </w:lvl>
+    <w:lvl w:ilvl="2" w:tplc="04090005" w:tentative="1">
+      <w:start w:val="1"/>
+      <w:numFmt w:val="bullet"/>
+      <w:lvlText w:val=""/>
+      <w:lvlJc w:val="left"/>
+      <w:pPr>
+        <w:ind w:left="2520" w:hanging="360"/>
+      </w:pPr>
+      <w:rPr>
+        <w:rFonts w:ascii="Wingdings" w:hAnsi="Wingdings" w:hint="default"/>
+      </w:rPr>
+    </w:lvl>
+    <w:lvl w:ilvl="3" w:tplc="04090001" w:tentative="1">
+      <w:start w:val="1"/>
+      <w:numFmt w:val="bullet"/>
+      <w:lvlText w:val=""/>
+      <w:lvlJc w:val="left"/>
+      <w:pPr>
+        <w:ind w:left="3240" w:hanging="360"/>
+      </w:pPr>
+      <w:rPr>
+        <w:rFonts w:ascii="Symbol" w:hAnsi="Symbol" w:hint="default"/>
+      </w:rPr>
+    </w:lvl>
+    <w:lvl w:ilvl="4" w:tplc="04090003" w:tentative="1">
+      <w:start w:val="1"/>
+      <w:numFmt w:val="bullet"/>
+      <w:lvlText w:val="o"/>
+      <w:lvlJc w:val="left"/>
+      <w:pPr>
+        <w:ind w:left="3960" w:hanging="360"/>
+      </w:pPr>
+      <w:rPr>
+        <w:rFonts w:ascii="Courier New" w:hAnsi="Courier New" w:cs="Courier New" w:hint="default"/>
+      </w:rPr>
+    </w:lvl>
+    <w:lvl w:ilvl="5" w:tplc="04090005" w:tentative="1">
+      <w:start w:val="1"/>
+      <w:numFmt w:val="bullet"/>
+      <w:lvlText w:val=""/>
+      <w:lvlJc w:val="left"/>
+      <w:pPr>
+        <w:ind w:left="4680" w:hanging="360"/>
+      </w:pPr>
+      <w:rPr>
+        <w:rFonts w:ascii="Wingdings" w:hAnsi="Wingdings" w:hint="default"/>
+      </w:rPr>
+    </w:lvl>
+    <w:lvl w:ilvl="6" w:tplc="04090001" w:tentative="1">
+      <w:start w:val="1"/>
+      <w:numFmt w:val="bullet"/>
+      <w:lvlText w:val=""/>
+      <w:lvlJc w:val="left"/>
+      <w:pPr>
+        <w:ind w:left="5400" w:hanging="360"/>
+      </w:pPr>
+      <w:rPr>
+        <w:rFonts w:ascii="Symbol" w:hAnsi="Symbol" w:hint="default"/>
+      </w:rPr>
+    </w:lvl>
+    <w:lvl w:ilvl="7" w:tplc="04090003" w:tentative="1">
+      <w:start w:val="1"/>
+      <w:numFmt w:val="bullet"/>
+      <w:lvlText w:val="o"/>
+      <w:lvlJc w:val="left"/>
+      <w:pPr>
+        <w:ind w:left="6120" w:hanging="360"/>
+      </w:pPr>
+      <w:rPr>
+        <w:rFonts w:ascii="Courier New" w:hAnsi="Courier New" w:cs="Courier New" w:hint="default"/>
+      </w:rPr>
+    </w:lvl>
+    <w:lvl w:ilvl="8" w:tplc="04090005" w:tentative="1">
+      <w:start w:val="1"/>
+      <w:numFmt w:val="bullet"/>
+      <w:lvlText w:val=""/>
+      <w:lvlJc w:val="left"/>
+      <w:pPr>
+        <w:ind w:left="6840" w:hanging="360"/>
+      </w:pPr>
+      <w:rPr>
+        <w:rFonts w:ascii="Wingdings" w:hAnsi="Wingdings" w:hint="default"/>
+      </w:rPr>
+    </w:lvl>
+  </w:abstractNum>
+  <w:abstractNum w:abstractNumId="1" w15:restartNumberingAfterBreak="0">
+    <w:nsid w:val="5D89171B"/>
+    <w:multiLevelType w:val="hybridMultilevel"/>
+    <w:tmpl w:val="368613E8"/>
+    <w:lvl w:ilvl="0" w:tplc="9D1CB36E">
+      <w:numFmt w:val="bullet"/>
+      <w:lvlText w:val="-"/>
+      <w:lvlJc w:val="left"/>
+      <w:pPr>
+        <w:ind w:left="1080" w:hanging="360"/>
+      </w:pPr>
+      <w:rPr>
+        <w:rFonts w:ascii="Calibri" w:eastAsiaTheme="minorHAnsi" w:hAnsi="Calibri" w:cs="Calibri" w:hint="default"/>
+      </w:rPr>
+    </w:lvl>
+    <w:lvl w:ilvl="1" w:tplc="04090003" w:tentative="1">
+      <w:start w:val="1"/>
+      <w:numFmt w:val="bullet"/>
+      <w:lvlText w:val="o"/>
+      <w:lvlJc w:val="left"/>
+      <w:pPr>
+        <w:ind w:left="1800" w:hanging="360"/>
+      </w:pPr>
+      <w:rPr>
+        <w:rFonts w:ascii="Courier New" w:hAnsi="Courier New" w:cs="Courier New" w:hint="default"/>
+      </w:rPr>
+    </w:lvl>
+    <w:lvl w:ilvl="2" w:tplc="04090005" w:tentative="1">
+      <w:start w:val="1"/>
+      <w:numFmt w:val="bullet"/>
+      <w:lvlText w:val=""/>
+      <w:lvlJc w:val="left"/>
+      <w:pPr>
+        <w:ind w:left="2520" w:hanging="360"/>
+      </w:pPr>
+      <w:rPr>
+        <w:rFonts w:ascii="Wingdings" w:hAnsi="Wingdings" w:hint="default"/>
+      </w:rPr>
+    </w:lvl>
+    <w:lvl w:ilvl="3" w:tplc="04090001" w:tentative="1">
+      <w:start w:val="1"/>
+      <w:numFmt w:val="bullet"/>
+      <w:lvlText w:val=""/>
+      <w:lvlJc w:val="left"/>
+      <w:pPr>
+        <w:ind w:left="3240" w:hanging="360"/>
+      </w:pPr>
+      <w:rPr>
+        <w:rFonts w:ascii="Symbol" w:hAnsi="Symbol" w:hint="default"/>
+      </w:rPr>
+    </w:lvl>
+    <w:lvl w:ilvl="4" w:tplc="04090003" w:tentative="1">
+      <w:start w:val="1"/>
+      <w:numFmt w:val="bullet"/>
+      <w:lvlText w:val="o"/>
+      <w:lvlJc w:val="left"/>
+      <w:pPr>
+        <w:ind w:left="3960" w:hanging="360"/>
+      </w:pPr>
+      <w:rPr>
+        <w:rFonts w:ascii="Courier New" w:hAnsi="Courier New" w:cs="Courier New" w:hint="default"/>
+      </w:rPr>
+    </w:lvl>
+    <w:lvl w:ilvl="5" w:tplc="04090005" w:tentative="1">
+      <w:start w:val="1"/>
+      <w:numFmt w:val="bullet"/>
+      <w:lvlText w:val=""/>
+      <w:lvlJc w:val="left"/>
+      <w:pPr>
+        <w:ind w:left="4680" w:hanging="360"/>
+      </w:pPr>
+      <w:rPr>
+        <w:rFonts w:ascii="Wingdings" w:hAnsi="Wingdings" w:hint="default"/>
+      </w:rPr>
+    </w:lvl>
+    <w:lvl w:ilvl="6" w:tplc="04090001" w:tentative="1">
+      <w:start w:val="1"/>
+      <w:numFmt w:val="bullet"/>
+      <w:lvlText w:val=""/>
+      <w:lvlJc w:val="left"/>
+      <w:pPr>
+        <w:ind w:left="5400" w:hanging="360"/>
+      </w:pPr>
+      <w:rPr>
+        <w:rFonts w:ascii="Symbol" w:hAnsi="Symbol" w:hint="default"/>
+      </w:rPr>
+    </w:lvl>
+    <w:lvl w:ilvl="7" w:tplc="04090003" w:tentative="1">
+      <w:start w:val="1"/>
+      <w:numFmt w:val="bullet"/>
+      <w:lvlText w:val="o"/>
+      <w:lvlJc w:val="left"/>
+      <w:pPr>
+        <w:ind w:left="6120" w:hanging="360"/>
+      </w:pPr>
+      <w:rPr>
+        <w:rFonts w:ascii="Courier New" w:hAnsi="Courier New" w:cs="Courier New" w:hint="default"/>
+      </w:rPr>
+    </w:lvl>
+    <w:lvl w:ilvl="8" w:tplc="04090005" w:tentative="1">
+      <w:start w:val="1"/>
+      <w:numFmt w:val="bullet"/>
+      <w:lvlText w:val=""/>
+      <w:lvlJc w:val="left"/>
+      <w:pPr>
+        <w:ind w:left="6840" w:hanging="360"/>
+      </w:pPr>
+      <w:rPr>
+        <w:rFonts w:ascii="Wingdings" w:hAnsi="Wingdings" w:hint="default"/>
+      </w:rPr>
+    </w:lvl>
+  </w:abstractNum>
+  <w:num w:numId="1">
+    <w:abstractNumId w:val="0"/>
+  </w:num>
+  <w:num w:numId="2">
+    <w:abstractNumId w:val="1"/>
+  </w:num>
+</w:numbering>
 </file>
 
 <file path=word/styles.xml><?xml version="1.0" encoding="utf-8"?>
@@ -856,6 +1203,17 @@
     <w:semiHidden/>
     <w:unhideWhenUsed/>
   </w:style>
+  <w:style w:type="paragraph" w:styleId="ListParagraph">
+    <w:name w:val="List Paragraph"/>
+    <w:basedOn w:val="Normal"/>
+    <w:uiPriority w:val="34"/>
+    <w:qFormat/>
+    <w:rsid w:val="00310E99"/>
+    <w:pPr>
+      <w:ind w:left="720"/>
+      <w:contextualSpacing/>
+    </w:pPr>
+  </w:style>
 </w:styles>
 </file>
 
@@ -1118,4 +1476,16 @@
     </a:ext>
   </a:extLst>
 </a:theme>
+</file>
+
+<file path=customXml/item1.xml><?xml version="1.0" encoding="utf-8"?>
+<b:Sources xmlns:b="http://schemas.openxmlformats.org/officeDocument/2006/bibliography" xmlns="http://schemas.openxmlformats.org/officeDocument/2006/bibliography" SelectedStyle="\APASixthEditionOfficeOnline.xsl" StyleName="APA" Version="6"/>
+</file>
+
+<file path=customXml/itemProps1.xml><?xml version="1.0" encoding="utf-8"?>
+<ds:datastoreItem xmlns:ds="http://schemas.openxmlformats.org/officeDocument/2006/customXml" ds:itemID="{251B75D7-A9BF-4C63-A041-C6CDF48B6EE5}">
+  <ds:schemaRefs>
+    <ds:schemaRef ds:uri="http://schemas.openxmlformats.org/officeDocument/2006/bibliography"/>
+  </ds:schemaRefs>
+</ds:datastoreItem>
 </file>
</xml_diff>

<commit_message>
Game Design Document V4
</commit_message>
<xml_diff>
--- a/Documents/TEAM 2 Game Design Document V3.docx
+++ b/Documents/TEAM 2 Game Design Document V3.docx
@@ -73,10 +73,52 @@
     </w:p>
     <w:p>
       <w:r>
-        <w:t>The game takes place in space, with the player controller a spaceship. Your enemies are bug type enemy spaceships. Your work your way through the level until you fight the boss.</w:t>
+        <w:t>The game takes place in s</w:t>
+      </w:r>
+      <w:r>
+        <w:t>pace, with the player controlling</w:t>
+      </w:r>
+      <w:r>
+        <w:t xml:space="preserve"> a spaceship. Your enemies are</w:t>
+      </w:r>
+      <w:r>
+        <w:t xml:space="preserve"> bug type enemy spaceships. You</w:t>
+      </w:r>
+      <w:r>
+        <w:t xml:space="preserve"> work your way through the level</w:t>
+      </w:r>
+      <w:r>
+        <w:t>s</w:t>
+      </w:r>
+      <w:r>
+        <w:t xml:space="preserve"> until you fight the boss.</w:t>
       </w:r>
     </w:p>
     <w:p/>
+    <w:p>
+      <w:pPr>
+        <w:rPr>
+          <w:b/>
+        </w:rPr>
+      </w:pPr>
+      <w:r>
+        <w:rPr>
+          <w:b/>
+        </w:rPr>
+        <w:t xml:space="preserve">Gameplay: </w:t>
+      </w:r>
+    </w:p>
+    <w:p>
+      <w:pPr>
+        <w:ind w:left="720"/>
+      </w:pPr>
+      <w:r>
+        <w:t xml:space="preserve">-The Gameplay is </w:t>
+      </w:r>
+      <w:r>
+        <w:t>a top down space shooter similar to Raiden. Where you fly through space destroying asteroids, grunt enemies and bosses alike.</w:t>
+      </w:r>
+    </w:p>
     <w:p>
       <w:r>
         <w:rPr>
@@ -135,8 +177,14 @@
         <w:t>-</w:t>
       </w:r>
       <w:r>
+        <w:t xml:space="preserve">Intense </w:t>
+      </w:r>
+      <w:r>
         <w:t>Boss</w:t>
       </w:r>
+      <w:r>
+        <w:t xml:space="preserve"> battles</w:t>
+      </w:r>
     </w:p>
     <w:p/>
     <w:p>
@@ -150,6 +198,12 @@
           <w:b/>
         </w:rPr>
         <w:t>Mechanics</w:t>
+      </w:r>
+      <w:r>
+        <w:rPr>
+          <w:b/>
+        </w:rPr>
+        <w:t>:</w:t>
       </w:r>
     </w:p>
     <w:p>
@@ -190,13 +244,25 @@
         </w:rPr>
         <w:t>Enemy Types</w:t>
       </w:r>
+      <w:r>
+        <w:rPr>
+          <w:b/>
+        </w:rPr>
+        <w:t>:</w:t>
+      </w:r>
     </w:p>
     <w:p>
       <w:pPr>
         <w:ind w:left="720"/>
       </w:pPr>
       <w:r>
-        <w:t>-Scarab: The Scarab type ship will attempt to fly into you and if they succeed in doing so they will detonate on contact.</w:t>
+        <w:lastRenderedPageBreak/>
+        <w:t>-Scarab: The Scarab type ship will attempt to fly into you and if they succe</w:t>
+      </w:r>
+      <w:bookmarkStart w:id="0" w:name="_GoBack"/>
+      <w:bookmarkEnd w:id="0"/>
+      <w:r>
+        <w:t>ed in doing so they will detonate on contact.</w:t>
       </w:r>
     </w:p>
     <w:p>
@@ -204,7 +270,6 @@
         <w:ind w:left="720"/>
       </w:pPr>
       <w:r>
-        <w:lastRenderedPageBreak/>
         <w:t>-Killer Bee:</w:t>
       </w:r>
       <w:r>
@@ -230,6 +295,14 @@
     </w:p>
     <w:p>
       <w:pPr>
+        <w:ind w:left="720"/>
+      </w:pPr>
+      <w:r>
+        <w:t>Boss: The Boss type enemies have more health and drastically different attacks</w:t>
+      </w:r>
+    </w:p>
+    <w:p>
+      <w:pPr>
         <w:spacing w:line="276" w:lineRule="auto"/>
         <w:rPr>
           <w:b/>
@@ -240,6 +313,12 @@
           <w:b/>
         </w:rPr>
         <w:t>Music</w:t>
+      </w:r>
+      <w:r>
+        <w:rPr>
+          <w:b/>
+        </w:rPr>
+        <w:t>:</w:t>
       </w:r>
     </w:p>
     <w:p>
@@ -270,6 +349,12 @@
         </w:rPr>
         <w:t>Progression</w:t>
       </w:r>
+      <w:r>
+        <w:rPr>
+          <w:b/>
+        </w:rPr>
+        <w:t>:</w:t>
+      </w:r>
     </w:p>
     <w:p>
       <w:pPr>
@@ -299,6 +384,12 @@
         </w:rPr>
         <w:t>Level</w:t>
       </w:r>
+      <w:r>
+        <w:rPr>
+          <w:b/>
+        </w:rPr>
+        <w:t>:</w:t>
+      </w:r>
     </w:p>
     <w:p>
       <w:pPr>
@@ -331,6 +422,12 @@
         </w:rPr>
         <w:t>Drive</w:t>
       </w:r>
+      <w:r>
+        <w:rPr>
+          <w:b/>
+        </w:rPr>
+        <w:t>:</w:t>
+      </w:r>
     </w:p>
     <w:p>
       <w:pPr>
@@ -343,8 +440,6 @@
       <w:r>
         <w:t>is to get stronger and beat the more challenging levels until you finally reach the end of the game</w:t>
       </w:r>
-      <w:bookmarkStart w:id="0" w:name="_GoBack"/>
-      <w:bookmarkEnd w:id="0"/>
     </w:p>
     <w:p>
       <w:pPr>
@@ -358,6 +453,12 @@
           <w:b/>
         </w:rPr>
         <w:t>Art Genre</w:t>
+      </w:r>
+      <w:r>
+        <w:rPr>
+          <w:b/>
+        </w:rPr>
+        <w:t>:</w:t>
       </w:r>
     </w:p>
     <w:p>
@@ -455,6 +556,7 @@
     </w:p>
     <w:p>
       <w:r>
+        <w:lastRenderedPageBreak/>
         <w:t>Player: Good</w:t>
       </w:r>
     </w:p>
@@ -1483,7 +1585,7 @@
 </file>
 
 <file path=customXml/itemProps1.xml><?xml version="1.0" encoding="utf-8"?>
-<ds:datastoreItem xmlns:ds="http://schemas.openxmlformats.org/officeDocument/2006/customXml" ds:itemID="{251B75D7-A9BF-4C63-A041-C6CDF48B6EE5}">
+<ds:datastoreItem xmlns:ds="http://schemas.openxmlformats.org/officeDocument/2006/customXml" ds:itemID="{C78B86BA-3846-464D-B2A6-8C9A8DEC82EC}">
   <ds:schemaRefs>
     <ds:schemaRef ds:uri="http://schemas.openxmlformats.org/officeDocument/2006/bibliography"/>
   </ds:schemaRefs>

</xml_diff>